<commit_message>
SQL Assignment - case study on flights
</commit_message>
<xml_diff>
--- a/Assignments/mySQL/My SQL Case Study on Flights Delay Analysis.docx
+++ b/Assignments/mySQL/My SQL Case Study on Flights Delay Analysis.docx
@@ -671,7 +671,10 @@
         </w:numPr>
       </w:pPr>
       <w:r>
-        <w:t>Finding days of month that see the most number of diversion</w:t>
+        <w:t xml:space="preserve">Finding days of month that see the most number of </w:t>
+      </w:r>
+      <w:r>
+        <w:t>diversions</w:t>
       </w:r>
     </w:p>
     <w:p>
@@ -732,7 +735,13 @@
         </w:numPr>
       </w:pPr>
       <w:r>
-        <w:t xml:space="preserve">Create a partitioning table “flights_partition” using </w:t>
+        <w:t>Create a partitioning table “</w:t>
+      </w:r>
+      <w:r>
+        <w:t>flights partition</w:t>
+      </w:r>
+      <w:r>
+        <w:t xml:space="preserve">” using </w:t>
       </w:r>
       <w:r>
         <w:t xml:space="preserve">suitable </w:t>
@@ -795,6 +804,9 @@
         <w:t>.</w:t>
       </w:r>
       <w:r>
+        <w:t xml:space="preserve"> </w:t>
+      </w:r>
+      <w:r>
         <w:t>(Use Dense Rank/ Rank)</w:t>
       </w:r>
     </w:p>
@@ -871,6 +883,11 @@
       </w:pPr>
       <w:r>
         <w:t xml:space="preserve">Finding AIRLINES with its total flight count, total number of flights arrival delayed by more than 30 Minutes, % of such flights delayed by more than 30 minutes when it is not Weekends with minimum count of flights from Airlines by more than 10. Also Exclude some of Airlines 'AK', 'HI', 'PR', 'VI' and arrange output in descending order by % of such count of flights. </w:t>
+      </w:r>
+    </w:p>
+    <w:p>
+      <w:r>
+        <w:t>Negative delays can be considered, but ignore the null values</w:t>
       </w:r>
     </w:p>
     <w:p>

</xml_diff>